<commit_message>
- Fix diary edit url.
</commit_message>
<xml_diff>
--- a/002 - DOCUMENT/API Documentation/Olives/api_endpoints_diary.docx
+++ b/002 - DOCUMENT/API Documentation/Olives/api_endpoints_diary.docx
@@ -6641,7 +6641,7 @@
                 <w:highlight w:val="white"/>
                 <w:lang w:val="vi-VN"/>
               </w:rPr>
-              <w:t>api/medical/</w:t>
+              <w:t>api/</w:t>
             </w:r>
             <w:r>
               <w:rPr>
@@ -6649,9 +6649,12 @@
                 <w:color w:val="A31515"/>
                 <w:sz w:val="19"/>
                 <w:szCs w:val="19"/>
-              </w:rPr>
-              <w:t>note</w:t>
-            </w:r>
+                <w:highlight w:val="white"/>
+              </w:rPr>
+              <w:t>diary</w:t>
+            </w:r>
+            <w:bookmarkStart w:id="0" w:name="_GoBack"/>
+            <w:bookmarkEnd w:id="0"/>
           </w:p>
         </w:tc>
       </w:tr>
@@ -12012,16 +12015,7 @@
                 <w:sz w:val="20"/>
                 <w:szCs w:val="20"/>
               </w:rPr>
-              <w:t>Record is not found</w:t>
-            </w:r>
-            <w:r>
-              <w:rPr>
-                <w:rFonts w:ascii="Times New Roman" w:hAnsi="Times New Roman" w:cs="Times New Roman"/>
-                <w:color w:val="000000" w:themeColor="text1"/>
-                <w:sz w:val="20"/>
-                <w:szCs w:val="20"/>
-              </w:rPr>
-              <w:t>.</w:t>
+              <w:t>Record is not found.</w:t>
             </w:r>
           </w:p>
         </w:tc>
@@ -15751,8 +15745,6 @@
               </w:rPr>
               <w:t xml:space="preserve">: </w:t>
             </w:r>
-            <w:bookmarkStart w:id="0" w:name="_GoBack"/>
-            <w:bookmarkEnd w:id="0"/>
             <w:r>
               <w:rPr>
                 <w:rFonts w:ascii="Consolas" w:hAnsi="Consolas" w:cs="Consolas"/>

</xml_diff>